<commit_message>
Deploying to gh-pages from @ rhenoa24/Resume2025@ea79f10bcb9c8dce260ce1f97dde101522855cfa 🚀
</commit_message>
<xml_diff>
--- a/Bautista_Resume_2025.docx
+++ b/Bautista_Resume_2025.docx
@@ -5176,7 +5176,7 @@
               </w:rPr>
               <w:t xml:space="preserve"> </w:t>
             </w:r>
-            <w:hyperlink r:id="rId17" w:history="1">
+            <w:hyperlink r:id="rId17" w:anchor="portfolio" w:history="1">
               <w:r>
                 <w:rPr>
                   <w:rStyle w:val="Hyperlink"/>
@@ -5385,427 +5385,6 @@
                 <w:szCs w:val="20"/>
               </w:rPr>
             </w:pPr>
-          </w:p>
-        </w:tc>
-      </w:tr>
-      <w:tr>
-        <w:trPr>
-          <w:trHeight w:val="432"/>
-        </w:trPr>
-        <w:tc>
-          <w:tcPr>
-            <w:tcW w:w="0" w:type="auto"/>
-            <w:shd w:val="clear" w:color="auto" w:fill="F5F5F5"/>
-            <w:vAlign w:val="center"/>
-          </w:tcPr>
-          <w:p>
-            <w:pPr>
-              <w:rPr>
-                <w:rFonts w:ascii="Inter" w:hAnsi="Inter"/>
-                <w:sz w:val="20"/>
-                <w:szCs w:val="20"/>
-              </w:rPr>
-            </w:pPr>
-            <w:r>
-              <w:rPr>
-                <w:rFonts w:ascii="Inter" w:hAnsi="Inter"/>
-                <w:noProof/>
-                <w:spacing w:val="20"/>
-                <w:kern w:val="20"/>
-                <w:sz w:val="20"/>
-                <w:szCs w:val="20"/>
-              </w:rPr>
-              <mc:AlternateContent>
-                <mc:Choice Requires="wps">
-                  <w:drawing>
-                    <wp:inline distT="0" distB="0" distL="0" distR="0" wp14:anchorId="67792699" wp14:editId="2DCAA9F4">
-                      <wp:extent cx="100584" cy="100584"/>
-                      <wp:effectExtent l="0" t="0" r="0" b="0"/>
-                      <wp:docPr id="1655419280" name="Rectangle 1"/>
-                      <wp:cNvGraphicFramePr/>
-                      <a:graphic xmlns:a="http://schemas.openxmlformats.org/drawingml/2006/main">
-                        <a:graphicData uri="http://schemas.microsoft.com/office/word/2010/wordprocessingShape">
-                          <wps:wsp>
-                            <wps:cNvSpPr/>
-                            <wps:spPr>
-                              <a:xfrm>
-                                <a:off x="0" y="0"/>
-                                <a:ext cx="100584" cy="100584"/>
-                              </a:xfrm>
-                              <a:prstGeom prst="rect">
-                                <a:avLst/>
-                              </a:prstGeom>
-                              <a:solidFill>
-                                <a:srgbClr val="9F2936"/>
-                              </a:solidFill>
-                              <a:ln>
-                                <a:noFill/>
-                              </a:ln>
-                            </wps:spPr>
-                            <wps:style>
-                              <a:lnRef idx="2">
-                                <a:schemeClr val="accent1">
-                                  <a:shade val="15000"/>
-                                </a:schemeClr>
-                              </a:lnRef>
-                              <a:fillRef idx="1">
-                                <a:schemeClr val="accent1"/>
-                              </a:fillRef>
-                              <a:effectRef idx="0">
-                                <a:schemeClr val="accent1"/>
-                              </a:effectRef>
-                              <a:fontRef idx="minor">
-                                <a:schemeClr val="lt1"/>
-                              </a:fontRef>
-                            </wps:style>
-                            <wps:bodyPr rot="0" spcFirstLastPara="0" vertOverflow="overflow" horzOverflow="overflow" vert="horz" wrap="square" lIns="91440" tIns="45720" rIns="91440" bIns="45720" numCol="1" spcCol="0" rtlCol="0" fromWordArt="0" anchor="ctr" anchorCtr="0" forceAA="0" compatLnSpc="1">
-                              <a:prstTxWarp prst="textNoShape">
-                                <a:avLst/>
-                              </a:prstTxWarp>
-                              <a:noAutofit/>
-                            </wps:bodyPr>
-                          </wps:wsp>
-                        </a:graphicData>
-                      </a:graphic>
-                    </wp:inline>
-                  </w:drawing>
-                </mc:Choice>
-                <mc:Fallback>
-                  <w:pict>
-                    <v:rect w14:anchorId="4BDEF2D0" id="Rectangle 1" o:spid="_x0000_s1026" style="width:7.9pt;height:7.9pt;visibility:visible;mso-wrap-style:square;mso-left-percent:-10001;mso-top-percent:-10001;mso-position-horizontal:absolute;mso-position-horizontal-relative:char;mso-position-vertical:absolute;mso-position-vertical-relative:line;mso-left-percent:-10001;mso-top-percent:-10001;v-text-anchor:middle" o:gfxdata="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" fillcolor="#9f2936" stroked="f" strokeweight="1pt">
-                      <w10:anchorlock/>
-                    </v:rect>
-                  </w:pict>
-                </mc:Fallback>
-              </mc:AlternateContent>
-            </w:r>
-            <w:r>
-              <w:rPr>
-                <w:rFonts w:ascii="Inter" w:hAnsi="Inter"/>
-                <w:spacing w:val="20"/>
-                <w:kern w:val="20"/>
-                <w:sz w:val="20"/>
-                <w:szCs w:val="20"/>
-              </w:rPr>
-              <w:t xml:space="preserve"> </w:t>
-            </w:r>
-            <w:r>
-              <w:rPr>
-                <w:rFonts w:ascii="Inter" w:hAnsi="Inter"/>
-                <w:spacing w:val="20"/>
-                <w:kern w:val="20"/>
-                <w:sz w:val="20"/>
-                <w:szCs w:val="20"/>
-              </w:rPr>
-              <w:t>REFERENCES</w:t>
-            </w:r>
-          </w:p>
-        </w:tc>
-      </w:tr>
-      <w:tr>
-        <w:trPr>
-          <w:trHeight w:val="432"/>
-        </w:trPr>
-        <w:tc>
-          <w:tcPr>
-            <w:tcW w:w="0" w:type="auto"/>
-            <w:vAlign w:val="center"/>
-          </w:tcPr>
-          <w:p>
-            <w:pPr>
-              <w:rPr>
-                <w:rFonts w:ascii="Inter" w:hAnsi="Inter"/>
-                <w:b/>
-                <w:bCs/>
-                <w:sz w:val="20"/>
-                <w:szCs w:val="20"/>
-              </w:rPr>
-            </w:pPr>
-          </w:p>
-          <w:p>
-            <w:pPr>
-              <w:rPr>
-                <w:rFonts w:ascii="Inter" w:hAnsi="Inter"/>
-                <w:b/>
-                <w:bCs/>
-                <w:sz w:val="20"/>
-                <w:szCs w:val="20"/>
-              </w:rPr>
-            </w:pPr>
-            <w:proofErr w:type="spellStart"/>
-            <w:r>
-              <w:rPr>
-                <w:rFonts w:ascii="Inter" w:hAnsi="Inter"/>
-                <w:b/>
-                <w:bCs/>
-                <w:sz w:val="20"/>
-                <w:szCs w:val="20"/>
-              </w:rPr>
-              <w:t>Louiery</w:t>
-            </w:r>
-            <w:proofErr w:type="spellEnd"/>
-            <w:r>
-              <w:rPr>
-                <w:rFonts w:ascii="Inter" w:hAnsi="Inter"/>
-                <w:b/>
-                <w:bCs/>
-                <w:sz w:val="20"/>
-                <w:szCs w:val="20"/>
-              </w:rPr>
-              <w:t xml:space="preserve"> </w:t>
-            </w:r>
-            <w:proofErr w:type="spellStart"/>
-            <w:r>
-              <w:rPr>
-                <w:rFonts w:ascii="Inter" w:hAnsi="Inter"/>
-                <w:b/>
-                <w:bCs/>
-                <w:sz w:val="20"/>
-                <w:szCs w:val="20"/>
-              </w:rPr>
-              <w:t>Sincioco</w:t>
-            </w:r>
-            <w:proofErr w:type="spellEnd"/>
-          </w:p>
-          <w:p>
-            <w:pPr>
-              <w:rPr>
-                <w:rFonts w:ascii="Inter" w:hAnsi="Inter"/>
-                <w:sz w:val="20"/>
-                <w:szCs w:val="20"/>
-              </w:rPr>
-            </w:pPr>
-            <w:r>
-              <w:rPr>
-                <w:rFonts w:ascii="Inter" w:hAnsi="Inter"/>
-                <w:sz w:val="20"/>
-                <w:szCs w:val="20"/>
-              </w:rPr>
-              <w:t>Chief Technology Officer (CTO)</w:t>
-            </w:r>
-          </w:p>
-          <w:p>
-            <w:pPr>
-              <w:rPr>
-                <w:rFonts w:ascii="Inter" w:hAnsi="Inter"/>
-                <w:sz w:val="20"/>
-                <w:szCs w:val="20"/>
-              </w:rPr>
-            </w:pPr>
-            <w:r>
-              <w:rPr>
-                <w:rFonts w:ascii="Inter" w:hAnsi="Inter"/>
-                <w:sz w:val="20"/>
-                <w:szCs w:val="20"/>
-              </w:rPr>
-              <w:t>United Training Services Inc.</w:t>
-            </w:r>
-          </w:p>
-          <w:p>
-            <w:pPr>
-              <w:rPr>
-                <w:rFonts w:ascii="Inter" w:hAnsi="Inter"/>
-                <w:sz w:val="20"/>
-                <w:szCs w:val="20"/>
-              </w:rPr>
-            </w:pPr>
-            <w:hyperlink r:id="rId22" w:history="1">
-              <w:r>
-                <w:rPr>
-                  <w:rStyle w:val="Hyperlink"/>
-                  <w:rFonts w:ascii="Inter" w:hAnsi="Inter"/>
-                  <w:color w:val="auto"/>
-                  <w:sz w:val="20"/>
-                  <w:szCs w:val="20"/>
-                  <w:u w:val="none"/>
-                </w:rPr>
-                <w:t>+63 966-230-4023</w:t>
-              </w:r>
-            </w:hyperlink>
-          </w:p>
-          <w:p>
-            <w:pPr>
-              <w:rPr>
-                <w:rFonts w:ascii="Inter" w:hAnsi="Inter"/>
-                <w:sz w:val="20"/>
-                <w:szCs w:val="20"/>
-              </w:rPr>
-            </w:pPr>
-          </w:p>
-          <w:p>
-            <w:pPr>
-              <w:rPr>
-                <w:rFonts w:ascii="Inter" w:hAnsi="Inter"/>
-                <w:b/>
-                <w:bCs/>
-                <w:sz w:val="20"/>
-                <w:szCs w:val="20"/>
-              </w:rPr>
-            </w:pPr>
-            <w:r>
-              <w:rPr>
-                <w:rFonts w:ascii="Inter" w:hAnsi="Inter"/>
-                <w:b/>
-                <w:bCs/>
-                <w:sz w:val="20"/>
-                <w:szCs w:val="20"/>
-              </w:rPr>
-              <w:t xml:space="preserve">Marie Joyce </w:t>
-            </w:r>
-            <w:proofErr w:type="spellStart"/>
-            <w:r>
-              <w:rPr>
-                <w:rFonts w:ascii="Inter" w:hAnsi="Inter"/>
-                <w:b/>
-                <w:bCs/>
-                <w:sz w:val="20"/>
-                <w:szCs w:val="20"/>
-              </w:rPr>
-              <w:t>Sincioco</w:t>
-            </w:r>
-            <w:proofErr w:type="spellEnd"/>
-          </w:p>
-          <w:p>
-            <w:pPr>
-              <w:rPr>
-                <w:rFonts w:ascii="Inter" w:hAnsi="Inter"/>
-                <w:sz w:val="20"/>
-                <w:szCs w:val="20"/>
-              </w:rPr>
-            </w:pPr>
-            <w:r>
-              <w:rPr>
-                <w:rFonts w:ascii="Inter" w:hAnsi="Inter"/>
-                <w:sz w:val="20"/>
-                <w:szCs w:val="20"/>
-              </w:rPr>
-              <w:t>Vice President - CP</w:t>
-            </w:r>
-          </w:p>
-          <w:p>
-            <w:pPr>
-              <w:rPr>
-                <w:rFonts w:ascii="Inter" w:hAnsi="Inter"/>
-                <w:sz w:val="20"/>
-                <w:szCs w:val="20"/>
-              </w:rPr>
-            </w:pPr>
-            <w:r>
-              <w:rPr>
-                <w:rFonts w:ascii="Inter" w:hAnsi="Inter"/>
-                <w:sz w:val="20"/>
-                <w:szCs w:val="20"/>
-              </w:rPr>
-              <w:t>JP Morgan Chase &amp; Co.</w:t>
-            </w:r>
-          </w:p>
-          <w:p>
-            <w:pPr>
-              <w:rPr>
-                <w:rFonts w:ascii="Inter" w:hAnsi="Inter"/>
-                <w:sz w:val="20"/>
-                <w:szCs w:val="20"/>
-              </w:rPr>
-            </w:pPr>
-            <w:hyperlink r:id="rId23" w:history="1">
-              <w:r>
-                <w:rPr>
-                  <w:rStyle w:val="Hyperlink"/>
-                  <w:rFonts w:ascii="Inter" w:hAnsi="Inter"/>
-                  <w:color w:val="auto"/>
-                  <w:sz w:val="20"/>
-                  <w:szCs w:val="20"/>
-                  <w:u w:val="none"/>
-                </w:rPr>
-                <w:t>+63 998-594-2768</w:t>
-              </w:r>
-            </w:hyperlink>
-          </w:p>
-          <w:p>
-            <w:pPr>
-              <w:rPr>
-                <w:rFonts w:ascii="Inter" w:hAnsi="Inter"/>
-                <w:sz w:val="20"/>
-                <w:szCs w:val="20"/>
-              </w:rPr>
-            </w:pPr>
-          </w:p>
-          <w:p>
-            <w:pPr>
-              <w:rPr>
-                <w:rFonts w:ascii="Inter" w:hAnsi="Inter"/>
-                <w:b/>
-                <w:bCs/>
-                <w:sz w:val="20"/>
-                <w:szCs w:val="20"/>
-              </w:rPr>
-            </w:pPr>
-            <w:r>
-              <w:rPr>
-                <w:rFonts w:ascii="Inter" w:hAnsi="Inter"/>
-                <w:b/>
-                <w:bCs/>
-                <w:sz w:val="20"/>
-                <w:szCs w:val="20"/>
-              </w:rPr>
-              <w:t>Ruben Durano III</w:t>
-            </w:r>
-          </w:p>
-          <w:p>
-            <w:pPr>
-              <w:rPr>
-                <w:rFonts w:ascii="Inter" w:hAnsi="Inter"/>
-                <w:sz w:val="20"/>
-                <w:szCs w:val="20"/>
-              </w:rPr>
-            </w:pPr>
-            <w:r>
-              <w:rPr>
-                <w:rFonts w:ascii="Inter" w:hAnsi="Inter"/>
-                <w:sz w:val="20"/>
-                <w:szCs w:val="20"/>
-              </w:rPr>
-              <w:t>PAD Associate Manager</w:t>
-            </w:r>
-          </w:p>
-          <w:p>
-            <w:pPr>
-              <w:rPr>
-                <w:rFonts w:ascii="Inter" w:hAnsi="Inter"/>
-                <w:sz w:val="20"/>
-                <w:szCs w:val="20"/>
-              </w:rPr>
-            </w:pPr>
-            <w:r>
-              <w:rPr>
-                <w:rFonts w:ascii="Inter" w:hAnsi="Inter"/>
-                <w:sz w:val="20"/>
-                <w:szCs w:val="20"/>
-              </w:rPr>
-              <w:t>Accenture</w:t>
-            </w:r>
-          </w:p>
-          <w:p>
-            <w:pPr>
-              <w:rPr>
-                <w:rFonts w:ascii="Inter" w:hAnsi="Inter"/>
-                <w:sz w:val="20"/>
-                <w:szCs w:val="20"/>
-              </w:rPr>
-            </w:pPr>
-            <w:hyperlink r:id="rId24" w:history="1">
-              <w:r>
-                <w:rPr>
-                  <w:rStyle w:val="Hyperlink"/>
-                  <w:rFonts w:ascii="Inter" w:hAnsi="Inter"/>
-                  <w:color w:val="auto"/>
-                  <w:sz w:val="20"/>
-                  <w:szCs w:val="20"/>
-                  <w:u w:val="none"/>
-                </w:rPr>
-                <w:t>+63 998-471-7119</w:t>
-              </w:r>
-            </w:hyperlink>
           </w:p>
         </w:tc>
       </w:tr>

</xml_diff>

<commit_message>
Deploying to gh-pages from @ rhenoa24/Resume2025@595a7a10c9cfc69f83c873cafbbc7e8bdc769ea4 🚀
</commit_message>
<xml_diff>
--- a/Bautista_Resume_2025.docx
+++ b/Bautista_Resume_2025.docx
@@ -312,33 +312,96 @@
           <w:p>
             <w:pPr>
               <w:rPr>
-                <w:rFonts w:ascii="Inter" w:hAnsi="Inter"/>
-                <w:sz w:val="20"/>
-                <w:szCs w:val="20"/>
-              </w:rPr>
-            </w:pPr>
-            <w:hyperlink r:id="rId7" w:history="1">
-              <w:r>
-                <w:rPr>
-                  <w:rStyle w:val="Hyperlink"/>
-                  <w:rFonts w:ascii="Inter" w:hAnsi="Inter"/>
-                  <w:color w:val="auto"/>
-                  <w:sz w:val="20"/>
-                  <w:szCs w:val="20"/>
-                  <w:u w:val="none"/>
-                </w:rPr>
-                <w:t>+63 906-326-7824</w:t>
-              </w:r>
-            </w:hyperlink>
-          </w:p>
-          <w:p>
-            <w:pPr>
-              <w:rPr>
-                <w:rFonts w:ascii="Inter" w:hAnsi="Inter"/>
-                <w:sz w:val="20"/>
-                <w:szCs w:val="20"/>
-              </w:rPr>
-            </w:pPr>
+                <w:rStyle w:val="Hyperlink"/>
+                <w:color w:val="auto"/>
+                <w:u w:val="none"/>
+              </w:rPr>
+            </w:pPr>
+            <w:r>
+              <w:rPr>
+                <w:rStyle w:val="Hyperlink"/>
+                <w:rFonts w:ascii="Inter" w:hAnsi="Inter"/>
+                <w:color w:val="auto"/>
+                <w:sz w:val="20"/>
+                <w:szCs w:val="20"/>
+                <w:u w:val="none"/>
+              </w:rPr>
+              <w:fldChar w:fldCharType="begin"/>
+            </w:r>
+            <w:r>
+              <w:rPr>
+                <w:rStyle w:val="Hyperlink"/>
+                <w:rFonts w:ascii="Inter" w:hAnsi="Inter"/>
+                <w:color w:val="auto"/>
+                <w:sz w:val="20"/>
+                <w:szCs w:val="20"/>
+                <w:u w:val="none"/>
+              </w:rPr>
+              <w:instrText>HYPERLINK "tel:+639760440805"</w:instrText>
+            </w:r>
+            <w:r>
+              <w:rPr>
+                <w:rStyle w:val="Hyperlink"/>
+                <w:rFonts w:ascii="Inter" w:hAnsi="Inter"/>
+                <w:color w:val="auto"/>
+                <w:sz w:val="20"/>
+                <w:szCs w:val="20"/>
+                <w:u w:val="none"/>
+              </w:rPr>
+            </w:r>
+            <w:r>
+              <w:rPr>
+                <w:rStyle w:val="Hyperlink"/>
+                <w:rFonts w:ascii="Inter" w:hAnsi="Inter"/>
+                <w:color w:val="auto"/>
+                <w:sz w:val="20"/>
+                <w:szCs w:val="20"/>
+                <w:u w:val="none"/>
+              </w:rPr>
+              <w:fldChar w:fldCharType="separate"/>
+            </w:r>
+            <w:r>
+              <w:rPr>
+                <w:rStyle w:val="Hyperlink"/>
+                <w:rFonts w:ascii="Inter" w:hAnsi="Inter"/>
+                <w:color w:val="auto"/>
+                <w:sz w:val="20"/>
+                <w:szCs w:val="20"/>
+                <w:u w:val="none"/>
+              </w:rPr>
+              <w:t>+63</w:t>
+            </w:r>
+            <w:r>
+              <w:rPr>
+                <w:rStyle w:val="Hyperlink"/>
+                <w:rFonts w:ascii="Inter" w:hAnsi="Inter"/>
+                <w:color w:val="auto"/>
+                <w:sz w:val="20"/>
+                <w:szCs w:val="20"/>
+                <w:u w:val="none"/>
+              </w:rPr>
+              <w:t xml:space="preserve"> 976-044-0805</w:t>
+            </w:r>
+          </w:p>
+          <w:p>
+            <w:pPr>
+              <w:rPr>
+                <w:rFonts w:ascii="Inter" w:hAnsi="Inter"/>
+                <w:sz w:val="20"/>
+                <w:szCs w:val="20"/>
+              </w:rPr>
+            </w:pPr>
+            <w:r>
+              <w:rPr>
+                <w:rStyle w:val="Hyperlink"/>
+                <w:rFonts w:ascii="Inter" w:hAnsi="Inter"/>
+                <w:color w:val="auto"/>
+                <w:sz w:val="20"/>
+                <w:szCs w:val="20"/>
+                <w:u w:val="none"/>
+              </w:rPr>
+              <w:fldChar w:fldCharType="end"/>
+            </w:r>
             <w:r>
               <w:rPr>
                 <w:rFonts w:ascii="Inter" w:hAnsi="Inter"/>
@@ -431,7 +494,7 @@
               </w:rPr>
               <w:fldChar w:fldCharType="end"/>
             </w:r>
-            <w:hyperlink r:id="rId8" w:history="1">
+            <w:hyperlink r:id="rId7" w:history="1">
               <w:r>
                 <w:rPr>
                   <w:rStyle w:val="Hyperlink"/>
@@ -2735,7 +2798,7 @@
                           </pic:cNvPicPr>
                         </pic:nvPicPr>
                         <pic:blipFill>
-                          <a:blip r:embed="rId9"/>
+                          <a:blip r:embed="rId8"/>
                           <a:stretch>
                             <a:fillRect/>
                           </a:stretch>
@@ -2850,7 +2913,7 @@
                           </pic:cNvPicPr>
                         </pic:nvPicPr>
                         <pic:blipFill>
-                          <a:blip r:embed="rId10"/>
+                          <a:blip r:embed="rId9"/>
                           <a:stretch>
                             <a:fillRect/>
                           </a:stretch>
@@ -2993,7 +3056,7 @@
                           </pic:cNvPicPr>
                         </pic:nvPicPr>
                         <pic:blipFill>
-                          <a:blip r:embed="rId11"/>
+                          <a:blip r:embed="rId10"/>
                           <a:stretch>
                             <a:fillRect/>
                           </a:stretch>
@@ -3136,7 +3199,7 @@
                           </pic:cNvPicPr>
                         </pic:nvPicPr>
                         <pic:blipFill>
-                          <a:blip r:embed="rId11"/>
+                          <a:blip r:embed="rId10"/>
                           <a:stretch>
                             <a:fillRect/>
                           </a:stretch>
@@ -3263,7 +3326,7 @@
                           </pic:cNvPicPr>
                         </pic:nvPicPr>
                         <pic:blipFill>
-                          <a:blip r:embed="rId12"/>
+                          <a:blip r:embed="rId11"/>
                           <a:stretch>
                             <a:fillRect/>
                           </a:stretch>
@@ -3375,7 +3438,7 @@
                           </pic:cNvPicPr>
                         </pic:nvPicPr>
                         <pic:blipFill>
-                          <a:blip r:embed="rId10"/>
+                          <a:blip r:embed="rId9"/>
                           <a:stretch>
                             <a:fillRect/>
                           </a:stretch>
@@ -3502,7 +3565,7 @@
                           </pic:cNvPicPr>
                         </pic:nvPicPr>
                         <pic:blipFill>
-                          <a:blip r:embed="rId12"/>
+                          <a:blip r:embed="rId11"/>
                           <a:stretch>
                             <a:fillRect/>
                           </a:stretch>
@@ -3645,7 +3708,7 @@
                           </pic:cNvPicPr>
                         </pic:nvPicPr>
                         <pic:blipFill>
-                          <a:blip r:embed="rId13"/>
+                          <a:blip r:embed="rId12"/>
                           <a:stretch>
                             <a:fillRect/>
                           </a:stretch>
@@ -3788,7 +3851,7 @@
                           </pic:cNvPicPr>
                         </pic:nvPicPr>
                         <pic:blipFill>
-                          <a:blip r:embed="rId14"/>
+                          <a:blip r:embed="rId13"/>
                           <a:stretch>
                             <a:fillRect/>
                           </a:stretch>
@@ -3931,7 +3994,7 @@
                           </pic:cNvPicPr>
                         </pic:nvPicPr>
                         <pic:blipFill>
-                          <a:blip r:embed="rId13"/>
+                          <a:blip r:embed="rId12"/>
                           <a:stretch>
                             <a:fillRect/>
                           </a:stretch>
@@ -4050,7 +4113,7 @@
                           </pic:cNvPicPr>
                         </pic:nvPicPr>
                         <pic:blipFill>
-                          <a:blip r:embed="rId14"/>
+                          <a:blip r:embed="rId13"/>
                           <a:stretch>
                             <a:fillRect/>
                           </a:stretch>
@@ -4169,7 +4232,7 @@
                           </pic:cNvPicPr>
                         </pic:nvPicPr>
                         <pic:blipFill>
-                          <a:blip r:embed="rId15"/>
+                          <a:blip r:embed="rId14"/>
                           <a:stretch>
                             <a:fillRect/>
                           </a:stretch>
@@ -4281,7 +4344,7 @@
                           </pic:cNvPicPr>
                         </pic:nvPicPr>
                         <pic:blipFill>
-                          <a:blip r:embed="rId16"/>
+                          <a:blip r:embed="rId15"/>
                           <a:stretch>
                             <a:fillRect/>
                           </a:stretch>
@@ -5176,7 +5239,7 @@
               </w:rPr>
               <w:t xml:space="preserve"> </w:t>
             </w:r>
-            <w:hyperlink r:id="rId17" w:anchor="portfolio" w:history="1">
+            <w:hyperlink r:id="rId16" w:anchor="portfolio" w:history="1">
               <w:r>
                 <w:rPr>
                   <w:rStyle w:val="Hyperlink"/>
@@ -5236,7 +5299,7 @@
               </w:rPr>
               <w:br/>
             </w:r>
-            <w:hyperlink r:id="rId18" w:history="1">
+            <w:hyperlink r:id="rId17" w:history="1">
               <w:r>
                 <w:rPr>
                   <w:rStyle w:val="Hyperlink"/>
@@ -5279,7 +5342,7 @@
               </w:rPr>
               <w:br/>
             </w:r>
-            <w:hyperlink r:id="rId19" w:history="1">
+            <w:hyperlink r:id="rId18" w:history="1">
               <w:r>
                 <w:rPr>
                   <w:rStyle w:val="Hyperlink"/>
@@ -5322,7 +5385,7 @@
               </w:rPr>
               <w:br/>
             </w:r>
-            <w:hyperlink r:id="rId20" w:history="1">
+            <w:hyperlink r:id="rId19" w:history="1">
               <w:r>
                 <w:rPr>
                   <w:rStyle w:val="Hyperlink"/>
@@ -5365,7 +5428,7 @@
               </w:rPr>
               <w:br/>
             </w:r>
-            <w:hyperlink r:id="rId21" w:history="1">
+            <w:hyperlink r:id="rId20" w:history="1">
               <w:r>
                 <w:rPr>
                   <w:rStyle w:val="Hyperlink"/>

</xml_diff>